<commit_message>
Small edits to user's manual
</commit_message>
<xml_diff>
--- a/Software User's manual.docx
+++ b/Software User's manual.docx
@@ -176,16 +176,19 @@
         <w:tbl>
           <w:tblPr>
             <w:tblpPr w:leftFromText="187" w:rightFromText="187" w:horzAnchor="margin" w:tblpXSpec="center" w:tblpYSpec="bottom"/>
-            <w:tblW w:w="3857" w:type="pct"/>
+            <w:tblW w:w="5280" w:type="pct"/>
             <w:tblLook w:val="04A0" w:firstRow="1" w:lastRow="0" w:firstColumn="1" w:lastColumn="0" w:noHBand="0" w:noVBand="1"/>
           </w:tblPr>
           <w:tblGrid>
-            <w:gridCol w:w="6998"/>
+            <w:gridCol w:w="9580"/>
           </w:tblGrid>
           <w:tr>
+            <w:trPr>
+              <w:trHeight w:val="1612"/>
+            </w:trPr>
             <w:tc>
               <w:tcPr>
-                <w:tcW w:w="7221" w:type="dxa"/>
+                <w:tcW w:w="9580" w:type="dxa"/>
                 <w:tcMar>
                   <w:top w:w="216" w:type="dxa"/>
                   <w:left w:w="115" w:type="dxa"/>
@@ -197,8 +200,8 @@
                 <w:sdtPr>
                   <w:rPr>
                     <w:rFonts w:ascii="Times New Roman" w:hAnsi="Times New Roman" w:cs="Times New Roman"/>
-                    <w:sz w:val="32"/>
-                    <w:szCs w:val="32"/>
+                    <w:sz w:val="24"/>
+                    <w:szCs w:val="24"/>
                     <w:lang w:val="en-GB"/>
                   </w:rPr>
                   <w:alias w:val="Auteur"/>
@@ -215,64 +218,28 @@
                       <w:pStyle w:val="Sansinterligne"/>
                       <w:rPr>
                         <w:rFonts w:ascii="Times New Roman" w:hAnsi="Times New Roman" w:cs="Times New Roman"/>
-                        <w:sz w:val="32"/>
-                        <w:szCs w:val="32"/>
+                        <w:sz w:val="24"/>
+                        <w:szCs w:val="24"/>
                         <w:lang w:val="en-GB"/>
                       </w:rPr>
                     </w:pPr>
                     <w:r>
                       <w:rPr>
                         <w:rFonts w:ascii="Times New Roman" w:hAnsi="Times New Roman" w:cs="Times New Roman"/>
-                        <w:sz w:val="32"/>
-                        <w:szCs w:val="32"/>
+                        <w:sz w:val="24"/>
+                        <w:szCs w:val="24"/>
+                        <w:lang w:val="en-GB"/>
+                      </w:rPr>
+                      <w:t xml:space="preserve">Author : </w:t>
+                    </w:r>
+                    <w:r>
+                      <w:rPr>
+                        <w:rFonts w:ascii="Times New Roman" w:hAnsi="Times New Roman" w:cs="Times New Roman"/>
+                        <w:sz w:val="24"/>
+                        <w:szCs w:val="24"/>
                         <w:lang w:val="en-GB"/>
                       </w:rPr>
                       <w:t>Clément VELLU</w:t>
-                    </w:r>
-                  </w:p>
-                </w:sdtContent>
-              </w:sdt>
-              <w:sdt>
-                <w:sdtPr>
-                  <w:rPr>
-                    <w:rFonts w:ascii="Times New Roman" w:hAnsi="Times New Roman" w:cs="Times New Roman"/>
-                    <w:sz w:val="32"/>
-                    <w:szCs w:val="32"/>
-                    <w:lang w:val="en-GB"/>
-                  </w:rPr>
-                  <w:alias w:val="Date"/>
-                  <w:tag w:val="Date "/>
-                  <w:id w:val="13406932"/>
-                  <w:placeholder>
-                    <w:docPart w:val="138F95C25987484E9AEE63CB9CED9A91"/>
-                  </w:placeholder>
-                  <w:dataBinding w:prefixMappings="xmlns:ns0='http://schemas.microsoft.com/office/2006/coverPageProps'" w:xpath="/ns0:CoverPageProperties[1]/ns0:PublishDate[1]" w:storeItemID="{55AF091B-3C7A-41E3-B477-F2FDAA23CFDA}"/>
-                  <w:date w:fullDate="2023-04-14T00:00:00Z">
-                    <w:dateFormat w:val="dd/MM/yyyy"/>
-                    <w:lid w:val="fr-FR"/>
-                    <w:storeMappedDataAs w:val="dateTime"/>
-                    <w:calendar w:val="gregorian"/>
-                  </w:date>
-                </w:sdtPr>
-                <w:sdtContent>
-                  <w:p>
-                    <w:pPr>
-                      <w:pStyle w:val="Sansinterligne"/>
-                      <w:rPr>
-                        <w:rFonts w:ascii="Times New Roman" w:hAnsi="Times New Roman" w:cs="Times New Roman"/>
-                        <w:sz w:val="32"/>
-                        <w:szCs w:val="32"/>
-                        <w:lang w:val="en-GB"/>
-                      </w:rPr>
-                    </w:pPr>
-                    <w:r>
-                      <w:rPr>
-                        <w:rFonts w:ascii="Times New Roman" w:hAnsi="Times New Roman" w:cs="Times New Roman"/>
-                        <w:sz w:val="32"/>
-                        <w:szCs w:val="32"/>
-                        <w:lang w:val="en-GB"/>
-                      </w:rPr>
-                      <w:t>14/04/2023</w:t>
                     </w:r>
                   </w:p>
                 </w:sdtContent>
@@ -287,6 +254,154 @@
                     <w:lang w:val="en-GB"/>
                   </w:rPr>
                 </w:pPr>
+                <w:r>
+                  <w:rPr>
+                    <w:rFonts w:ascii="Times New Roman" w:hAnsi="Times New Roman" w:cs="Times New Roman"/>
+                    <w:sz w:val="20"/>
+                    <w:szCs w:val="20"/>
+                    <w:lang w:val="en-GB"/>
+                  </w:rPr>
+                  <w:t>Group 5 : Rocket dynamics</w:t>
+                </w:r>
+                <w:r>
+                  <w:rPr>
+                    <w:rFonts w:ascii="Times New Roman" w:hAnsi="Times New Roman" w:cs="Times New Roman"/>
+                    <w:sz w:val="20"/>
+                    <w:szCs w:val="20"/>
+                    <w:lang w:val="en-GB"/>
+                  </w:rPr>
+                  <w:br/>
+                </w:r>
+                <w:r>
+                  <w:rPr>
+                    <w:rFonts w:ascii="Times New Roman" w:hAnsi="Times New Roman" w:cs="Times New Roman"/>
+                    <w:sz w:val="20"/>
+                    <w:szCs w:val="20"/>
+                    <w:lang w:val="en-GB"/>
+                  </w:rPr>
+                  <w:t xml:space="preserve">Christof </w:t>
+                </w:r>
+                <w:proofErr w:type="spellStart"/>
+                <w:r>
+                  <w:rPr>
+                    <w:rFonts w:ascii="Times New Roman" w:hAnsi="Times New Roman" w:cs="Times New Roman"/>
+                    <w:sz w:val="20"/>
+                    <w:szCs w:val="20"/>
+                    <w:lang w:val="en-GB"/>
+                  </w:rPr>
+                  <w:t>Heizmann</w:t>
+                </w:r>
+                <w:proofErr w:type="spellEnd"/>
+                <w:r>
+                  <w:rPr>
+                    <w:rFonts w:ascii="Times New Roman" w:hAnsi="Times New Roman" w:cs="Times New Roman"/>
+                    <w:sz w:val="20"/>
+                    <w:szCs w:val="20"/>
+                    <w:lang w:val="en-GB"/>
+                  </w:rPr>
+                  <w:t xml:space="preserve"> (ist1107787), Cl</w:t>
+                </w:r>
+                <w:r>
+                  <w:rPr>
+                    <w:rFonts w:ascii="Times New Roman" w:hAnsi="Times New Roman" w:cs="Times New Roman"/>
+                    <w:sz w:val="20"/>
+                    <w:szCs w:val="20"/>
+                    <w:lang w:val="en-GB"/>
+                  </w:rPr>
+                  <w:t>é</w:t>
+                </w:r>
+                <w:r>
+                  <w:rPr>
+                    <w:rFonts w:ascii="Times New Roman" w:hAnsi="Times New Roman" w:cs="Times New Roman"/>
+                    <w:sz w:val="20"/>
+                    <w:szCs w:val="20"/>
+                    <w:lang w:val="en-GB"/>
+                  </w:rPr>
+                  <w:t>ment Vellu (ist107841), Gabriele</w:t>
+                </w:r>
+                <w:r>
+                  <w:rPr>
+                    <w:rFonts w:ascii="Times New Roman" w:hAnsi="Times New Roman" w:cs="Times New Roman"/>
+                    <w:sz w:val="20"/>
+                    <w:szCs w:val="20"/>
+                    <w:lang w:val="en-GB"/>
+                  </w:rPr>
+                  <w:t xml:space="preserve"> </w:t>
+                </w:r>
+                <w:proofErr w:type="spellStart"/>
+                <w:r>
+                  <w:rPr>
+                    <w:rFonts w:ascii="Times New Roman" w:hAnsi="Times New Roman" w:cs="Times New Roman"/>
+                    <w:sz w:val="20"/>
+                    <w:szCs w:val="20"/>
+                    <w:lang w:val="en-GB"/>
+                  </w:rPr>
+                  <w:t>Azzola</w:t>
+                </w:r>
+                <w:proofErr w:type="spellEnd"/>
+                <w:r>
+                  <w:rPr>
+                    <w:rFonts w:ascii="Times New Roman" w:hAnsi="Times New Roman" w:cs="Times New Roman"/>
+                    <w:sz w:val="20"/>
+                    <w:szCs w:val="20"/>
+                    <w:lang w:val="en-GB"/>
+                  </w:rPr>
+                  <w:t xml:space="preserve"> (ist1107754),</w:t>
+                </w:r>
+                <w:r>
+                  <w:rPr>
+                    <w:rFonts w:ascii="Times New Roman" w:hAnsi="Times New Roman" w:cs="Times New Roman"/>
+                    <w:sz w:val="20"/>
+                    <w:szCs w:val="20"/>
+                    <w:lang w:val="en-GB"/>
+                  </w:rPr>
+                  <w:t xml:space="preserve"> </w:t>
+                </w:r>
+                <w:r>
+                  <w:rPr>
+                    <w:rFonts w:ascii="Times New Roman" w:hAnsi="Times New Roman" w:cs="Times New Roman"/>
+                    <w:sz w:val="20"/>
+                    <w:szCs w:val="20"/>
+                    <w:lang w:val="en-GB"/>
+                  </w:rPr>
+                  <w:t>Jo</w:t>
+                </w:r>
+                <w:r>
+                  <w:rPr>
+                    <w:rFonts w:ascii="Times New Roman" w:hAnsi="Times New Roman" w:cs="Times New Roman"/>
+                    <w:sz w:val="20"/>
+                    <w:szCs w:val="20"/>
+                    <w:lang w:val="en-GB"/>
+                  </w:rPr>
+                  <w:t>ã</w:t>
+                </w:r>
+                <w:r>
+                  <w:rPr>
+                    <w:rFonts w:ascii="Times New Roman" w:hAnsi="Times New Roman" w:cs="Times New Roman"/>
+                    <w:sz w:val="20"/>
+                    <w:szCs w:val="20"/>
+                    <w:lang w:val="en-GB"/>
+                  </w:rPr>
+                  <w:t>o Gama (ist75591), Vianney Bialasik</w:t>
+                </w:r>
+                <w:r>
+                  <w:rPr>
+                    <w:rFonts w:ascii="Times New Roman" w:hAnsi="Times New Roman" w:cs="Times New Roman"/>
+                    <w:sz w:val="20"/>
+                    <w:szCs w:val="20"/>
+                    <w:lang w:val="en-GB"/>
+                  </w:rPr>
+                  <w:t xml:space="preserve"> </w:t>
+                </w:r>
+                <w:r>
+                  <w:rPr>
+                    <w:rFonts w:ascii="Times New Roman" w:hAnsi="Times New Roman" w:cs="Times New Roman"/>
+                    <w:sz w:val="20"/>
+                    <w:szCs w:val="20"/>
+                    <w:lang w:val="en-GB"/>
+                  </w:rPr>
+                  <w:t>(ist1107983)</w:t>
+                </w:r>
               </w:p>
             </w:tc>
           </w:tr>
@@ -8067,6 +8182,7 @@
       <w:r>
         <w:rPr>
           <w:rFonts w:ascii="Times New Roman" w:hAnsi="Times New Roman" w:cs="Times New Roman"/>
+          <w:noProof/>
           <w:lang w:val="en-GB"/>
         </w:rPr>
         <w:drawing>
@@ -8351,6 +8467,7 @@
       <w:r>
         <w:rPr>
           <w:rFonts w:ascii="Times New Roman" w:hAnsi="Times New Roman" w:cs="Times New Roman"/>
+          <w:noProof/>
           <w:lang w:val="en-GB"/>
         </w:rPr>
         <w:drawing>
@@ -8414,11 +8531,13 @@
       <w:pPr>
         <w:rPr>
           <w:rFonts w:ascii="Times New Roman" w:hAnsi="Times New Roman" w:cs="Times New Roman"/>
-        </w:rPr>
-      </w:pPr>
-      <w:r>
-        <w:rPr>
-          <w:rFonts w:ascii="Times New Roman" w:hAnsi="Times New Roman" w:cs="Times New Roman"/>
+          <w:lang w:val="en-US"/>
+        </w:rPr>
+      </w:pPr>
+      <w:r>
+        <w:rPr>
+          <w:rFonts w:ascii="Times New Roman" w:hAnsi="Times New Roman" w:cs="Times New Roman"/>
+          <w:noProof/>
           <w:lang w:val="en-GB"/>
         </w:rPr>
         <w:lastRenderedPageBreak/>
@@ -8483,6 +8602,7 @@
       <w:r>
         <w:rPr>
           <w:rFonts w:ascii="Times New Roman" w:hAnsi="Times New Roman" w:cs="Times New Roman"/>
+          <w:noProof/>
           <w:lang w:val="en-GB"/>
         </w:rPr>
         <w:drawing>
@@ -8546,6 +8666,7 @@
       <w:r>
         <w:rPr>
           <w:rFonts w:ascii="Times New Roman" w:hAnsi="Times New Roman" w:cs="Times New Roman"/>
+          <w:lang w:val="en-US"/>
         </w:rPr>
         <w:t xml:space="preserve">Mode 1 : Prompts </w:t>
       </w:r>
@@ -8559,25 +8680,21 @@
       <w:r>
         <w:rPr>
           <w:rFonts w:ascii="Times New Roman" w:hAnsi="Times New Roman" w:cs="Times New Roman"/>
-        </w:rPr>
-        <w:t>Crash</w:t>
-      </w:r>
-      <w:r>
-        <w:rPr>
-          <w:rFonts w:ascii="Times New Roman" w:hAnsi="Times New Roman" w:cs="Times New Roman"/>
-        </w:rPr>
-        <w:t xml:space="preserve"> </w:t>
-      </w:r>
-      <w:r>
-        <w:rPr>
-          <w:rFonts w:ascii="Times New Roman" w:hAnsi="Times New Roman" w:cs="Times New Roman"/>
           <w:lang w:val="en-US"/>
         </w:rPr>
+        <w:t xml:space="preserve">Crash </w:t>
+      </w:r>
+      <w:r>
+        <w:rPr>
+          <w:rFonts w:ascii="Times New Roman" w:hAnsi="Times New Roman" w:cs="Times New Roman"/>
+          <w:lang w:val="en-US"/>
+        </w:rPr>
         <w:t>»</w:t>
       </w:r>
       <w:r>
         <w:rPr>
           <w:rFonts w:ascii="Times New Roman" w:hAnsi="Times New Roman" w:cs="Times New Roman"/>
+          <w:lang w:val="en-US"/>
         </w:rPr>
         <w:t xml:space="preserve"> in the console</w:t>
       </w:r>
@@ -8586,6 +8703,7 @@
       <w:pPr>
         <w:rPr>
           <w:rFonts w:ascii="Times New Roman" w:hAnsi="Times New Roman" w:cs="Times New Roman"/>
+          <w:lang w:val="en-US"/>
         </w:rPr>
       </w:pPr>
     </w:p>
@@ -8593,6 +8711,7 @@
       <w:pPr>
         <w:rPr>
           <w:rFonts w:ascii="Times New Roman" w:hAnsi="Times New Roman" w:cs="Times New Roman"/>
+          <w:lang w:val="en-US"/>
         </w:rPr>
       </w:pPr>
       <w:r>
@@ -8671,21 +8790,7 @@
                                 <w:rFonts w:ascii="Times New Roman" w:hAnsi="Times New Roman" w:cs="Times New Roman"/>
                                 <w:lang w:val="en-US"/>
                               </w:rPr>
-                              <w:t xml:space="preserve">Expected Mode </w:t>
-                            </w:r>
-                            <w:r>
-                              <w:rPr>
-                                <w:rFonts w:ascii="Times New Roman" w:hAnsi="Times New Roman" w:cs="Times New Roman"/>
-                                <w:lang w:val="en-US"/>
-                              </w:rPr>
-                              <w:t>1</w:t>
-                            </w:r>
-                            <w:r>
-                              <w:rPr>
-                                <w:rFonts w:ascii="Times New Roman" w:hAnsi="Times New Roman" w:cs="Times New Roman"/>
-                                <w:lang w:val="en-US"/>
-                              </w:rPr>
-                              <w:t xml:space="preserve"> outputs</w:t>
+                              <w:t>Expected Mode 1 outputs</w:t>
                             </w:r>
                           </w:p>
                         </w:txbxContent>
@@ -8743,21 +8848,7 @@
                           <w:rFonts w:ascii="Times New Roman" w:hAnsi="Times New Roman" w:cs="Times New Roman"/>
                           <w:lang w:val="en-US"/>
                         </w:rPr>
-                        <w:t xml:space="preserve">Expected Mode </w:t>
-                      </w:r>
-                      <w:r>
-                        <w:rPr>
-                          <w:rFonts w:ascii="Times New Roman" w:hAnsi="Times New Roman" w:cs="Times New Roman"/>
-                          <w:lang w:val="en-US"/>
-                        </w:rPr>
-                        <w:t>1</w:t>
-                      </w:r>
-                      <w:r>
-                        <w:rPr>
-                          <w:rFonts w:ascii="Times New Roman" w:hAnsi="Times New Roman" w:cs="Times New Roman"/>
-                          <w:lang w:val="en-US"/>
-                        </w:rPr>
-                        <w:t xml:space="preserve"> outputs</w:t>
+                        <w:t>Expected Mode 1 outputs</w:t>
                       </w:r>
                     </w:p>
                   </w:txbxContent>
@@ -8770,6 +8861,7 @@
       <w:r>
         <w:rPr>
           <w:rFonts w:ascii="Times New Roman" w:hAnsi="Times New Roman" w:cs="Times New Roman"/>
+          <w:lang w:val="en-US"/>
         </w:rPr>
         <w:br w:type="page"/>
       </w:r>
@@ -8784,6 +8876,7 @@
       <w:r>
         <w:rPr>
           <w:rFonts w:ascii="Times New Roman" w:hAnsi="Times New Roman" w:cs="Times New Roman"/>
+          <w:noProof/>
           <w:lang w:val="en-US"/>
         </w:rPr>
         <w:lastRenderedPageBreak/>
@@ -8943,21 +9036,7 @@
                                 <w:rFonts w:ascii="Times New Roman" w:hAnsi="Times New Roman" w:cs="Times New Roman"/>
                                 <w:lang w:val="en-US"/>
                               </w:rPr>
-                              <w:t>Expected Mode</w:t>
-                            </w:r>
-                            <w:r>
-                              <w:rPr>
-                                <w:rFonts w:ascii="Times New Roman" w:hAnsi="Times New Roman" w:cs="Times New Roman"/>
-                                <w:lang w:val="en-US"/>
-                              </w:rPr>
-                              <w:t xml:space="preserve"> 2</w:t>
-                            </w:r>
-                            <w:r>
-                              <w:rPr>
-                                <w:rFonts w:ascii="Times New Roman" w:hAnsi="Times New Roman" w:cs="Times New Roman"/>
-                                <w:lang w:val="en-US"/>
-                              </w:rPr>
-                              <w:t xml:space="preserve"> outputs</w:t>
+                              <w:t>Expected Mode 2 outputs</w:t>
                             </w:r>
                           </w:p>
                         </w:txbxContent>
@@ -9015,21 +9094,7 @@
                           <w:rFonts w:ascii="Times New Roman" w:hAnsi="Times New Roman" w:cs="Times New Roman"/>
                           <w:lang w:val="en-US"/>
                         </w:rPr>
-                        <w:t>Expected Mode</w:t>
-                      </w:r>
-                      <w:r>
-                        <w:rPr>
-                          <w:rFonts w:ascii="Times New Roman" w:hAnsi="Times New Roman" w:cs="Times New Roman"/>
-                          <w:lang w:val="en-US"/>
-                        </w:rPr>
-                        <w:t xml:space="preserve"> 2</w:t>
-                      </w:r>
-                      <w:r>
-                        <w:rPr>
-                          <w:rFonts w:ascii="Times New Roman" w:hAnsi="Times New Roman" w:cs="Times New Roman"/>
-                          <w:lang w:val="en-US"/>
-                        </w:rPr>
-                        <w:t xml:space="preserve"> outputs</w:t>
+                        <w:t>Expected Mode 2 outputs</w:t>
                       </w:r>
                     </w:p>
                   </w:txbxContent>
@@ -9042,6 +9107,7 @@
       <w:r>
         <w:rPr>
           <w:rFonts w:ascii="Times New Roman" w:hAnsi="Times New Roman" w:cs="Times New Roman"/>
+          <w:noProof/>
           <w:lang w:val="en-US"/>
         </w:rPr>
         <w:drawing>
@@ -9123,7 +9189,21 @@
           <w:rFonts w:ascii="Times New Roman" w:hAnsi="Times New Roman" w:cs="Times New Roman"/>
           <w:lang w:val="en-US"/>
         </w:rPr>
-        <w:t>Any other input : Raise an exception</w:t>
+        <w:t>Any other input : Raise</w:t>
+      </w:r>
+      <w:r>
+        <w:rPr>
+          <w:rFonts w:ascii="Times New Roman" w:hAnsi="Times New Roman" w:cs="Times New Roman"/>
+          <w:lang w:val="en-US"/>
+        </w:rPr>
+        <w:t>s</w:t>
+      </w:r>
+      <w:r>
+        <w:rPr>
+          <w:rFonts w:ascii="Times New Roman" w:hAnsi="Times New Roman" w:cs="Times New Roman"/>
+          <w:lang w:val="en-US"/>
+        </w:rPr>
+        <w:t xml:space="preserve"> an exception</w:t>
       </w:r>
     </w:p>
     <w:sectPr>
@@ -9168,6 +9248,9 @@
 <w:ftr xmlns:wpc="http://schemas.microsoft.com/office/word/2010/wordprocessingCanvas" xmlns:cx="http://schemas.microsoft.com/office/drawing/2014/chartex" xmlns:cx1="http://schemas.microsoft.com/office/drawing/2015/9/8/chartex" xmlns:cx2="http://schemas.microsoft.com/office/drawing/2015/10/21/chartex" xmlns:cx3="http://schemas.microsoft.com/office/drawing/2016/5/9/chartex" xmlns:cx4="http://schemas.microsoft.com/office/drawing/2016/5/10/chartex" xmlns:cx5="http://schemas.microsoft.com/office/drawing/2016/5/11/chartex" xmlns:cx6="http://schemas.microsoft.com/office/drawing/2016/5/12/chartex" xmlns:cx7="http://schemas.microsoft.com/office/drawing/2016/5/13/chartex" xmlns:cx8="http://schemas.microsoft.com/office/drawing/2016/5/14/chartex" xmlns:mc="http://schemas.openxmlformats.org/markup-compatibility/2006" xmlns:aink="http://schemas.microsoft.com/office/drawing/2016/ink" xmlns:am3d="http://schemas.microsoft.com/office/drawing/2017/model3d" xmlns:o="urn:schemas-microsoft-com:office:office" xmlns:oel="http://schemas.microsoft.com/office/2019/extlst" xmlns:r="http://schemas.openxmlformats.org/officeDocument/2006/relationships" xmlns:m="http://schemas.openxmlformats.org/officeDocument/2006/math" xmlns:v="urn:schemas-microsoft-com:vml" xmlns:wp14="http://schemas.microsoft.com/office/word/2010/wordprocessingDrawing" xmlns:wp="http://schemas.openxmlformats.org/drawingml/2006/wordprocessingDrawing" xmlns:w10="urn:schemas-microsoft-com:office:word" xmlns:w="http://schemas.openxmlformats.org/wordprocessingml/2006/main" xmlns:w14="http://schemas.microsoft.com/office/word/2010/wordml" xmlns:w15="http://schemas.microsoft.com/office/word/2012/wordml" xmlns:w16cex="http://schemas.microsoft.com/office/word/2018/wordml/cex" xmlns:w16cid="http://schemas.microsoft.com/office/word/2016/wordml/cid" xmlns:w16="http://schemas.microsoft.com/office/word/2018/wordml" xmlns:w16du="http://schemas.microsoft.com/office/word/2023/wordml/word16du" xmlns:w16sdtdh="http://schemas.microsoft.com/office/word/2020/wordml/sdtdatahash" xmlns:w16se="http://schemas.microsoft.com/office/word/2015/wordml/symex" xmlns:wpg="http://schemas.microsoft.com/office/word/2010/wordprocessingGroup" xmlns:wpi="http://schemas.microsoft.com/office/word/2010/wordprocessingInk" xmlns:wne="http://schemas.microsoft.com/office/word/2006/wordml" xmlns:wps="http://schemas.microsoft.com/office/word/2010/wordprocessingShape" mc:Ignorable="w14 w15 w16se w16cid w16 w16cex w16sdtdh wp14">
   <w:sdt>
     <w:sdtPr>
+      <w:rPr>
+        <w:color w:val="AEAAAA" w:themeColor="background2" w:themeShade="BF"/>
+      </w:rPr>
       <w:id w:val="-21165319"/>
       <w:docPartObj>
         <w:docPartGallery w:val="Page Numbers (Bottom of Page)"/>
@@ -9177,6 +9260,7 @@
     <w:sdtEndPr>
       <w:rPr>
         <w:rFonts w:ascii="Times New Roman" w:hAnsi="Times New Roman" w:cs="Times New Roman"/>
+        <w:color w:val="767171" w:themeColor="background2" w:themeShade="80"/>
       </w:rPr>
     </w:sdtEndPr>
     <w:sdtContent>
@@ -9186,35 +9270,41 @@
           <w:jc w:val="right"/>
           <w:rPr>
             <w:rFonts w:ascii="Times New Roman" w:hAnsi="Times New Roman" w:cs="Times New Roman"/>
+            <w:color w:val="767171" w:themeColor="background2" w:themeShade="80"/>
           </w:rPr>
         </w:pPr>
         <w:r>
           <w:rPr>
             <w:rFonts w:ascii="Times New Roman" w:hAnsi="Times New Roman" w:cs="Times New Roman"/>
+            <w:color w:val="767171" w:themeColor="background2" w:themeShade="80"/>
           </w:rPr>
           <w:fldChar w:fldCharType="begin"/>
         </w:r>
         <w:r>
           <w:rPr>
             <w:rFonts w:ascii="Times New Roman" w:hAnsi="Times New Roman" w:cs="Times New Roman"/>
+            <w:color w:val="767171" w:themeColor="background2" w:themeShade="80"/>
           </w:rPr>
           <w:instrText>PAGE   \* MERGEFORMAT</w:instrText>
         </w:r>
         <w:r>
           <w:rPr>
             <w:rFonts w:ascii="Times New Roman" w:hAnsi="Times New Roman" w:cs="Times New Roman"/>
+            <w:color w:val="767171" w:themeColor="background2" w:themeShade="80"/>
           </w:rPr>
           <w:fldChar w:fldCharType="separate"/>
         </w:r>
         <w:r>
           <w:rPr>
             <w:rFonts w:ascii="Times New Roman" w:hAnsi="Times New Roman" w:cs="Times New Roman"/>
+            <w:color w:val="767171" w:themeColor="background2" w:themeShade="80"/>
           </w:rPr>
           <w:t>2</w:t>
         </w:r>
         <w:r>
           <w:rPr>
             <w:rFonts w:ascii="Times New Roman" w:hAnsi="Times New Roman" w:cs="Times New Roman"/>
+            <w:color w:val="767171" w:themeColor="background2" w:themeShade="80"/>
           </w:rPr>
           <w:fldChar w:fldCharType="end"/>
         </w:r>
@@ -9224,7 +9314,114 @@
   <w:p>
     <w:pPr>
       <w:pStyle w:val="Pieddepage"/>
+      <w:rPr>
+        <w:rFonts w:ascii="Times New Roman" w:hAnsi="Times New Roman" w:cs="Times New Roman"/>
+        <w:color w:val="AEAAAA" w:themeColor="background2" w:themeShade="BF"/>
+      </w:rPr>
     </w:pPr>
+    <w:proofErr w:type="spellStart"/>
+    <w:r>
+      <w:rPr>
+        <w:rFonts w:ascii="Times New Roman" w:hAnsi="Times New Roman" w:cs="Times New Roman"/>
+        <w:color w:val="AEAAAA" w:themeColor="background2" w:themeShade="BF"/>
+      </w:rPr>
+      <w:t>Group</w:t>
+    </w:r>
+    <w:proofErr w:type="spellEnd"/>
+    <w:r>
+      <w:rPr>
+        <w:rFonts w:ascii="Times New Roman" w:hAnsi="Times New Roman" w:cs="Times New Roman"/>
+        <w:color w:val="AEAAAA" w:themeColor="background2" w:themeShade="BF"/>
+      </w:rPr>
+      <w:t xml:space="preserve"> 5 : Rocket </w:t>
+    </w:r>
+    <w:proofErr w:type="spellStart"/>
+    <w:r>
+      <w:rPr>
+        <w:rFonts w:ascii="Times New Roman" w:hAnsi="Times New Roman" w:cs="Times New Roman"/>
+        <w:color w:val="AEAAAA" w:themeColor="background2" w:themeShade="BF"/>
+      </w:rPr>
+      <w:t>dynamics</w:t>
+    </w:r>
+    <w:proofErr w:type="spellEnd"/>
+  </w:p>
+  <w:p>
+    <w:pPr>
+      <w:pStyle w:val="Pieddepage"/>
+      <w:rPr>
+        <w:rFonts w:ascii="Times New Roman" w:hAnsi="Times New Roman" w:cs="Times New Roman"/>
+        <w:color w:val="AEAAAA" w:themeColor="background2" w:themeShade="BF"/>
+      </w:rPr>
+    </w:pPr>
+    <w:proofErr w:type="spellStart"/>
+    <w:r>
+      <w:rPr>
+        <w:rFonts w:ascii="Times New Roman" w:hAnsi="Times New Roman" w:cs="Times New Roman"/>
+        <w:color w:val="AEAAAA" w:themeColor="background2" w:themeShade="BF"/>
+        <w:sz w:val="20"/>
+        <w:szCs w:val="20"/>
+      </w:rPr>
+      <w:t>Christof</w:t>
+    </w:r>
+    <w:proofErr w:type="spellEnd"/>
+    <w:r>
+      <w:rPr>
+        <w:rFonts w:ascii="Times New Roman" w:hAnsi="Times New Roman" w:cs="Times New Roman"/>
+        <w:color w:val="AEAAAA" w:themeColor="background2" w:themeShade="BF"/>
+        <w:sz w:val="20"/>
+        <w:szCs w:val="20"/>
+      </w:rPr>
+      <w:t xml:space="preserve"> </w:t>
+    </w:r>
+    <w:proofErr w:type="spellStart"/>
+    <w:r>
+      <w:rPr>
+        <w:rFonts w:ascii="Times New Roman" w:hAnsi="Times New Roman" w:cs="Times New Roman"/>
+        <w:color w:val="AEAAAA" w:themeColor="background2" w:themeShade="BF"/>
+        <w:sz w:val="20"/>
+        <w:szCs w:val="20"/>
+      </w:rPr>
+      <w:t>Heizmann</w:t>
+    </w:r>
+    <w:proofErr w:type="spellEnd"/>
+    <w:r>
+      <w:rPr>
+        <w:rFonts w:ascii="Times New Roman" w:hAnsi="Times New Roman" w:cs="Times New Roman"/>
+        <w:color w:val="AEAAAA" w:themeColor="background2" w:themeShade="BF"/>
+        <w:sz w:val="20"/>
+        <w:szCs w:val="20"/>
+      </w:rPr>
+      <w:t xml:space="preserve">, Clément Vellu, Gabriele </w:t>
+    </w:r>
+    <w:proofErr w:type="spellStart"/>
+    <w:r>
+      <w:rPr>
+        <w:rFonts w:ascii="Times New Roman" w:hAnsi="Times New Roman" w:cs="Times New Roman"/>
+        <w:color w:val="AEAAAA" w:themeColor="background2" w:themeShade="BF"/>
+        <w:sz w:val="20"/>
+        <w:szCs w:val="20"/>
+      </w:rPr>
+      <w:t>Azzola</w:t>
+    </w:r>
+    <w:proofErr w:type="spellEnd"/>
+    <w:r>
+      <w:rPr>
+        <w:rFonts w:ascii="Times New Roman" w:hAnsi="Times New Roman" w:cs="Times New Roman"/>
+        <w:color w:val="AEAAAA" w:themeColor="background2" w:themeShade="BF"/>
+        <w:sz w:val="20"/>
+        <w:szCs w:val="20"/>
+      </w:rPr>
+      <w:t>,</w:t>
+    </w:r>
+    <w:r>
+      <w:rPr>
+        <w:rFonts w:ascii="Times New Roman" w:hAnsi="Times New Roman" w:cs="Times New Roman"/>
+        <w:color w:val="AEAAAA" w:themeColor="background2" w:themeShade="BF"/>
+        <w:sz w:val="20"/>
+        <w:szCs w:val="20"/>
+      </w:rPr>
+      <w:t xml:space="preserve"> João Gama, Vianney Bialasik</w:t>
+    </w:r>
   </w:p>
 </w:ftr>
 </file>
@@ -10681,37 +10878,6 @@
         </w:p>
       </w:docPartBody>
     </w:docPart>
-    <w:docPart>
-      <w:docPartPr>
-        <w:name w:val="138F95C25987484E9AEE63CB9CED9A91"/>
-        <w:category>
-          <w:name w:val="Général"/>
-          <w:gallery w:val="placeholder"/>
-        </w:category>
-        <w:types>
-          <w:type w:val="bbPlcHdr"/>
-        </w:types>
-        <w:behaviors>
-          <w:behavior w:val="content"/>
-        </w:behaviors>
-        <w:guid w:val="{CBE60E32-68A9-44D1-A33A-9682863FEC99}"/>
-      </w:docPartPr>
-      <w:docPartBody>
-        <w:p>
-          <w:pPr>
-            <w:pStyle w:val="138F95C25987484E9AEE63CB9CED9A91"/>
-          </w:pPr>
-          <w:r>
-            <w:rPr>
-              <w:color w:val="4472C4" w:themeColor="accent1"/>
-              <w:sz w:val="28"/>
-              <w:szCs w:val="28"/>
-            </w:rPr>
-            <w:t>[Date]</w:t>
-          </w:r>
-        </w:p>
-      </w:docPartBody>
-    </w:docPart>
   </w:docParts>
 </w:glossaryDocument>
 </file>
@@ -10792,6 +10958,7 @@
     <w:rsid w:val="002926A6"/>
     <w:rsid w:val="00417583"/>
     <w:rsid w:val="004A3272"/>
+    <w:rsid w:val="006B75B0"/>
     <w:rsid w:val="00750AAC"/>
   </w:rsids>
   <m:mathPr>

</xml_diff>